<commit_message>
added bidding results in user page
</commit_message>
<xml_diff>
--- a/Project report.docx
+++ b/Project report.docx
@@ -3,8 +3,475 @@
 <w:document xmlns:wpc="http://schemas.microsoft.com/office/word/2010/wordprocessingCanvas" xmlns:cx="http://schemas.microsoft.com/office/drawing/2014/chartex" xmlns:cx1="http://schemas.microsoft.com/office/drawing/2015/9/8/chartex" xmlns:cx2="http://schemas.microsoft.com/office/drawing/2015/10/21/chartex" xmlns:cx3="http://schemas.microsoft.com/office/drawing/2016/5/9/chartex" xmlns:cx4="http://schemas.microsoft.com/office/drawing/2016/5/10/chartex" xmlns:cx5="http://schemas.microsoft.com/office/drawing/2016/5/11/chartex" xmlns:cx6="http://schemas.microsoft.com/office/drawing/2016/5/12/chartex" xmlns:cx7="http://schemas.microsoft.com/office/drawing/2016/5/13/chartex" xmlns:cx8="http://schemas.microsoft.com/office/drawing/2016/5/14/chartex" xmlns:mc="http://schemas.openxmlformats.org/markup-compatibility/2006" xmlns:aink="http://schemas.microsoft.com/office/drawing/2016/ink" xmlns:am3d="http://schemas.microsoft.com/office/drawing/2017/model3d" xmlns:o="urn:schemas-microsoft-com:office:office" xmlns:r="http://schemas.openxmlformats.org/officeDocument/2006/relationships" xmlns:m="http://schemas.openxmlformats.org/officeDocument/2006/math" xmlns:v="urn:schemas-microsoft-com:vml" xmlns:wp14="http://schemas.microsoft.com/office/word/2010/wordprocessingDrawing" xmlns:wp="http://schemas.openxmlformats.org/drawingml/2006/wordprocessingDrawing" xmlns:w10="urn:schemas-microsoft-com:office:word" xmlns:w="http://schemas.openxmlformats.org/wordprocessingml/2006/main" xmlns:w14="http://schemas.microsoft.com/office/word/2010/wordml" xmlns:w15="http://schemas.microsoft.com/office/word/2012/wordml" xmlns:w16cid="http://schemas.microsoft.com/office/word/2016/wordml/cid" xmlns:w16se="http://schemas.microsoft.com/office/word/2015/wordml/symex" xmlns:wpg="http://schemas.microsoft.com/office/word/2010/wordprocessingGroup" xmlns:wpi="http://schemas.microsoft.com/office/word/2010/wordprocessingInk" xmlns:wne="http://schemas.microsoft.com/office/word/2006/wordml" xmlns:wps="http://schemas.microsoft.com/office/word/2010/wordprocessingShape" mc:Ignorable="w14 w15 w16se w16cid wp14">
   <w:body>
     <w:p>
+      <w:pPr>
+        <w:jc w:val="center"/>
+        <w:rPr>
+          <w:rFonts w:ascii="Times New Roman" w:eastAsia="Times New Roman" w:hAnsi="Times New Roman" w:cs="Times New Roman"/>
+          <w:b/>
+          <w:noProof/>
+          <w:sz w:val="24"/>
+          <w:szCs w:val="24"/>
+          <w:lang w:eastAsia="en-SG"/>
+        </w:rPr>
+      </w:pPr>
+    </w:p>
+    <w:p>
+      <w:pPr>
+        <w:jc w:val="center"/>
+        <w:rPr>
+          <w:rFonts w:ascii="Times New Roman" w:eastAsia="Times New Roman" w:hAnsi="Times New Roman" w:cs="Times New Roman"/>
+          <w:b/>
+          <w:noProof/>
+          <w:sz w:val="24"/>
+          <w:szCs w:val="24"/>
+          <w:lang w:eastAsia="en-SG"/>
+        </w:rPr>
+      </w:pPr>
+    </w:p>
+    <w:p>
+      <w:pPr>
+        <w:jc w:val="center"/>
+        <w:rPr>
+          <w:rFonts w:ascii="Times New Roman" w:eastAsia="Times New Roman" w:hAnsi="Times New Roman" w:cs="Times New Roman"/>
+          <w:b/>
+          <w:noProof/>
+          <w:sz w:val="24"/>
+          <w:szCs w:val="24"/>
+          <w:lang w:eastAsia="en-SG"/>
+        </w:rPr>
+      </w:pPr>
+    </w:p>
+    <w:p>
+      <w:pPr>
+        <w:jc w:val="center"/>
+        <w:rPr>
+          <w:rFonts w:ascii="Times New Roman" w:hAnsi="Times New Roman" w:cs="Times New Roman"/>
+        </w:rPr>
+      </w:pPr>
+      <w:r>
+        <w:rPr>
+          <w:rFonts w:ascii="Times New Roman" w:eastAsia="Times New Roman" w:hAnsi="Times New Roman" w:cs="Times New Roman"/>
+          <w:b/>
+          <w:noProof/>
+          <w:sz w:val="24"/>
+          <w:szCs w:val="24"/>
+          <w:lang w:eastAsia="en-SG"/>
+        </w:rPr>
+        <w:drawing>
+          <wp:inline distT="0" distB="0" distL="0" distR="0" wp14:anchorId="488F46D6" wp14:editId="3B9D5A42">
+            <wp:extent cx="3314700" cy="1514475"/>
+            <wp:effectExtent l="0" t="0" r="0" b="9525"/>
+            <wp:docPr id="7" name="image20.png"/>
+            <wp:cNvGraphicFramePr/>
+            <a:graphic xmlns:a="http://schemas.openxmlformats.org/drawingml/2006/main">
+              <a:graphicData uri="http://schemas.openxmlformats.org/drawingml/2006/picture">
+                <pic:pic xmlns:pic="http://schemas.openxmlformats.org/drawingml/2006/picture">
+                  <pic:nvPicPr>
+                    <pic:cNvPr id="0" name="image20.png"/>
+                    <pic:cNvPicPr preferRelativeResize="0"/>
+                  </pic:nvPicPr>
+                  <pic:blipFill>
+                    <a:blip r:embed="rId4">
+                      <a:extLst>
+                        <a:ext uri="{28A0092B-C50C-407E-A947-70E740481C1C}">
+                          <a14:useLocalDpi xmlns:a14="http://schemas.microsoft.com/office/drawing/2010/main" val="0"/>
+                        </a:ext>
+                      </a:extLst>
+                    </a:blip>
+                    <a:srcRect/>
+                    <a:stretch>
+                      <a:fillRect/>
+                    </a:stretch>
+                  </pic:blipFill>
+                  <pic:spPr>
+                    <a:xfrm>
+                      <a:off x="0" y="0"/>
+                      <a:ext cx="3314700" cy="1514475"/>
+                    </a:xfrm>
+                    <a:prstGeom prst="rect">
+                      <a:avLst/>
+                    </a:prstGeom>
+                    <a:ln/>
+                  </pic:spPr>
+                </pic:pic>
+              </a:graphicData>
+            </a:graphic>
+          </wp:inline>
+        </w:drawing>
+      </w:r>
+    </w:p>
+    <w:p>
+      <w:pPr>
+        <w:jc w:val="center"/>
+        <w:rPr>
+          <w:rFonts w:ascii="Times New Roman" w:hAnsi="Times New Roman" w:cs="Times New Roman"/>
+          <w:b/>
+          <w:sz w:val="32"/>
+          <w:szCs w:val="32"/>
+        </w:rPr>
+      </w:pPr>
+      <w:r>
+        <w:rPr>
+          <w:rFonts w:ascii="Times New Roman" w:hAnsi="Times New Roman" w:cs="Times New Roman"/>
+          <w:b/>
+          <w:sz w:val="32"/>
+          <w:szCs w:val="32"/>
+        </w:rPr>
+        <w:t xml:space="preserve">NATIONAL UNIVERSITY OF SINGAPORE </w:t>
+      </w:r>
+    </w:p>
+    <w:p>
+      <w:pPr>
+        <w:jc w:val="center"/>
+        <w:rPr>
+          <w:rFonts w:ascii="Times New Roman" w:hAnsi="Times New Roman" w:cs="Times New Roman"/>
+          <w:b/>
+          <w:sz w:val="32"/>
+          <w:szCs w:val="32"/>
+        </w:rPr>
+      </w:pPr>
+      <w:r>
+        <w:rPr>
+          <w:rFonts w:ascii="Times New Roman" w:hAnsi="Times New Roman" w:cs="Times New Roman"/>
+          <w:b/>
+          <w:sz w:val="32"/>
+          <w:szCs w:val="32"/>
+        </w:rPr>
+        <w:t xml:space="preserve">CS2102 Database System </w:t>
+      </w:r>
+    </w:p>
+    <w:p>
+      <w:pPr>
+        <w:jc w:val="center"/>
+        <w:rPr>
+          <w:rFonts w:ascii="Times New Roman" w:hAnsi="Times New Roman" w:cs="Times New Roman"/>
+          <w:b/>
+          <w:sz w:val="32"/>
+          <w:szCs w:val="32"/>
+        </w:rPr>
+      </w:pPr>
+    </w:p>
+    <w:p>
+      <w:pPr>
+        <w:jc w:val="center"/>
+        <w:rPr>
+          <w:rFonts w:ascii="Times New Roman" w:hAnsi="Times New Roman" w:cs="Times New Roman"/>
+          <w:b/>
+          <w:sz w:val="32"/>
+          <w:szCs w:val="32"/>
+        </w:rPr>
+      </w:pPr>
+    </w:p>
+    <w:p>
+      <w:pPr>
+        <w:jc w:val="center"/>
+        <w:rPr>
+          <w:rFonts w:ascii="Times New Roman" w:hAnsi="Times New Roman" w:cs="Times New Roman"/>
+          <w:b/>
+          <w:sz w:val="32"/>
+          <w:szCs w:val="32"/>
+        </w:rPr>
+      </w:pPr>
+      <w:r>
+        <w:rPr>
+          <w:rFonts w:ascii="Times New Roman" w:hAnsi="Times New Roman" w:cs="Times New Roman"/>
+          <w:b/>
+          <w:sz w:val="32"/>
+          <w:szCs w:val="32"/>
+        </w:rPr>
+        <w:t>AY2018/2019 Semester 2</w:t>
+      </w:r>
+    </w:p>
+    <w:p>
+      <w:pPr>
+        <w:jc w:val="center"/>
+        <w:rPr>
+          <w:rFonts w:ascii="Times New Roman" w:hAnsi="Times New Roman" w:cs="Times New Roman"/>
+          <w:b/>
+          <w:sz w:val="32"/>
+          <w:szCs w:val="32"/>
+        </w:rPr>
+      </w:pPr>
+      <w:r>
+        <w:rPr>
+          <w:rFonts w:ascii="Times New Roman" w:hAnsi="Times New Roman" w:cs="Times New Roman"/>
+          <w:b/>
+          <w:sz w:val="32"/>
+          <w:szCs w:val="32"/>
+        </w:rPr>
+        <w:t xml:space="preserve">Group Report </w:t>
+      </w:r>
+    </w:p>
+    <w:p>
+      <w:pPr>
+        <w:jc w:val="center"/>
+        <w:rPr>
+          <w:rFonts w:ascii="Times New Roman" w:hAnsi="Times New Roman" w:cs="Times New Roman"/>
+          <w:b/>
+          <w:sz w:val="32"/>
+          <w:szCs w:val="32"/>
+        </w:rPr>
+      </w:pPr>
+    </w:p>
+    <w:p>
+      <w:pPr>
+        <w:rPr>
+          <w:rFonts w:ascii="Times New Roman" w:hAnsi="Times New Roman" w:cs="Times New Roman"/>
+          <w:sz w:val="28"/>
+          <w:szCs w:val="32"/>
+        </w:rPr>
+      </w:pPr>
+      <w:r>
+        <w:rPr>
+          <w:rFonts w:ascii="Times New Roman" w:hAnsi="Times New Roman" w:cs="Times New Roman"/>
+          <w:b/>
+          <w:sz w:val="32"/>
+          <w:szCs w:val="32"/>
+        </w:rPr>
+        <w:t xml:space="preserve">Done By: </w:t>
+      </w:r>
+      <w:r>
+        <w:rPr>
+          <w:rFonts w:ascii="Times New Roman" w:hAnsi="Times New Roman" w:cs="Times New Roman"/>
+          <w:b/>
+          <w:sz w:val="32"/>
+          <w:szCs w:val="32"/>
+        </w:rPr>
+        <w:tab/>
+      </w:r>
+      <w:r>
+        <w:rPr>
+          <w:rFonts w:ascii="Times New Roman" w:hAnsi="Times New Roman" w:cs="Times New Roman"/>
+          <w:b/>
+          <w:sz w:val="32"/>
+          <w:szCs w:val="32"/>
+        </w:rPr>
+        <w:tab/>
+      </w:r>
+      <w:r>
+        <w:rPr>
+          <w:rFonts w:ascii="Times New Roman" w:hAnsi="Times New Roman" w:cs="Times New Roman"/>
+          <w:b/>
+          <w:sz w:val="32"/>
+          <w:szCs w:val="32"/>
+        </w:rPr>
+        <w:tab/>
+      </w:r>
+      <w:r>
+        <w:rPr>
+          <w:rFonts w:ascii="Times New Roman" w:hAnsi="Times New Roman" w:cs="Times New Roman"/>
+          <w:sz w:val="28"/>
+          <w:szCs w:val="32"/>
+        </w:rPr>
+        <w:t>Lee Ming Liang (A0135771A)</w:t>
+      </w:r>
+    </w:p>
+    <w:p>
+      <w:pPr>
+        <w:rPr>
+          <w:rFonts w:ascii="Times New Roman" w:hAnsi="Times New Roman" w:cs="Times New Roman"/>
+          <w:sz w:val="28"/>
+          <w:szCs w:val="32"/>
+        </w:rPr>
+      </w:pPr>
+      <w:r>
+        <w:rPr>
+          <w:rFonts w:ascii="Times New Roman" w:hAnsi="Times New Roman" w:cs="Times New Roman"/>
+          <w:b/>
+          <w:sz w:val="28"/>
+          <w:szCs w:val="32"/>
+        </w:rPr>
+        <w:tab/>
+      </w:r>
+      <w:r>
+        <w:rPr>
+          <w:rFonts w:ascii="Times New Roman" w:hAnsi="Times New Roman" w:cs="Times New Roman"/>
+          <w:b/>
+          <w:sz w:val="28"/>
+          <w:szCs w:val="32"/>
+        </w:rPr>
+        <w:tab/>
+      </w:r>
+      <w:r>
+        <w:rPr>
+          <w:rFonts w:ascii="Times New Roman" w:hAnsi="Times New Roman" w:cs="Times New Roman"/>
+          <w:b/>
+          <w:sz w:val="28"/>
+          <w:szCs w:val="32"/>
+        </w:rPr>
+        <w:tab/>
+      </w:r>
+      <w:r>
+        <w:rPr>
+          <w:rFonts w:ascii="Times New Roman" w:hAnsi="Times New Roman" w:cs="Times New Roman"/>
+          <w:b/>
+          <w:sz w:val="28"/>
+          <w:szCs w:val="32"/>
+        </w:rPr>
+        <w:tab/>
+      </w:r>
+      <w:r>
+        <w:rPr>
+          <w:rFonts w:ascii="Times New Roman" w:hAnsi="Times New Roman" w:cs="Times New Roman"/>
+          <w:sz w:val="28"/>
+          <w:szCs w:val="32"/>
+        </w:rPr>
+        <w:t xml:space="preserve">Perry Wang </w:t>
+      </w:r>
+      <w:proofErr w:type="spellStart"/>
+      <w:r>
+        <w:rPr>
+          <w:rFonts w:ascii="Times New Roman" w:hAnsi="Times New Roman" w:cs="Times New Roman"/>
+          <w:sz w:val="28"/>
+          <w:szCs w:val="32"/>
+        </w:rPr>
+        <w:t>Zhi</w:t>
+      </w:r>
+      <w:proofErr w:type="spellEnd"/>
+      <w:r>
+        <w:rPr>
+          <w:rFonts w:ascii="Times New Roman" w:hAnsi="Times New Roman" w:cs="Times New Roman"/>
+          <w:sz w:val="28"/>
+          <w:szCs w:val="32"/>
+        </w:rPr>
+        <w:t xml:space="preserve"> Ming </w:t>
+      </w:r>
+    </w:p>
+    <w:p>
+      <w:pPr>
+        <w:rPr>
+          <w:rFonts w:ascii="Times New Roman" w:hAnsi="Times New Roman" w:cs="Times New Roman"/>
+          <w:sz w:val="28"/>
+          <w:szCs w:val="32"/>
+        </w:rPr>
+      </w:pPr>
+      <w:r>
+        <w:rPr>
+          <w:rFonts w:ascii="Times New Roman" w:hAnsi="Times New Roman" w:cs="Times New Roman"/>
+          <w:sz w:val="28"/>
+          <w:szCs w:val="32"/>
+        </w:rPr>
+        <w:tab/>
+      </w:r>
+      <w:r>
+        <w:rPr>
+          <w:rFonts w:ascii="Times New Roman" w:hAnsi="Times New Roman" w:cs="Times New Roman"/>
+          <w:sz w:val="28"/>
+          <w:szCs w:val="32"/>
+        </w:rPr>
+        <w:tab/>
+      </w:r>
+      <w:r>
+        <w:rPr>
+          <w:rFonts w:ascii="Times New Roman" w:hAnsi="Times New Roman" w:cs="Times New Roman"/>
+          <w:sz w:val="28"/>
+          <w:szCs w:val="32"/>
+        </w:rPr>
+        <w:tab/>
+      </w:r>
+      <w:r>
+        <w:rPr>
+          <w:rFonts w:ascii="Times New Roman" w:hAnsi="Times New Roman" w:cs="Times New Roman"/>
+          <w:sz w:val="28"/>
+          <w:szCs w:val="32"/>
+        </w:rPr>
+        <w:tab/>
+        <w:t xml:space="preserve">Feng Bowen </w:t>
+      </w:r>
+    </w:p>
+    <w:p>
+      <w:pPr>
+        <w:rPr>
+          <w:rFonts w:ascii="Times New Roman" w:hAnsi="Times New Roman" w:cs="Times New Roman"/>
+          <w:sz w:val="28"/>
+          <w:szCs w:val="32"/>
+        </w:rPr>
+      </w:pPr>
+      <w:r>
+        <w:rPr>
+          <w:rFonts w:ascii="Times New Roman" w:hAnsi="Times New Roman" w:cs="Times New Roman"/>
+          <w:sz w:val="28"/>
+          <w:szCs w:val="32"/>
+        </w:rPr>
+        <w:tab/>
+      </w:r>
+      <w:r>
+        <w:rPr>
+          <w:rFonts w:ascii="Times New Roman" w:hAnsi="Times New Roman" w:cs="Times New Roman"/>
+          <w:sz w:val="28"/>
+          <w:szCs w:val="32"/>
+        </w:rPr>
+        <w:tab/>
+      </w:r>
+      <w:r>
+        <w:rPr>
+          <w:rFonts w:ascii="Times New Roman" w:hAnsi="Times New Roman" w:cs="Times New Roman"/>
+          <w:sz w:val="28"/>
+          <w:szCs w:val="32"/>
+        </w:rPr>
+        <w:tab/>
+      </w:r>
+      <w:r>
+        <w:rPr>
+          <w:rFonts w:ascii="Times New Roman" w:hAnsi="Times New Roman" w:cs="Times New Roman"/>
+          <w:sz w:val="28"/>
+          <w:szCs w:val="32"/>
+        </w:rPr>
+        <w:tab/>
+        <w:t xml:space="preserve">Wong Qin Jiang </w:t>
+      </w:r>
+    </w:p>
+    <w:p>
+      <w:pPr>
+        <w:rPr>
+          <w:rFonts w:ascii="Times New Roman" w:hAnsi="Times New Roman" w:cs="Times New Roman"/>
+          <w:sz w:val="28"/>
+          <w:szCs w:val="32"/>
+        </w:rPr>
+      </w:pPr>
+      <w:r>
+        <w:rPr>
+          <w:rFonts w:ascii="Times New Roman" w:hAnsi="Times New Roman" w:cs="Times New Roman"/>
+          <w:sz w:val="28"/>
+          <w:szCs w:val="32"/>
+        </w:rPr>
+        <w:br w:type="page"/>
+      </w:r>
+    </w:p>
+    <w:p>
+      <w:pPr>
+        <w:rPr>
+          <w:rFonts w:ascii="Times New Roman" w:hAnsi="Times New Roman" w:cs="Times New Roman"/>
+          <w:sz w:val="24"/>
+          <w:szCs w:val="32"/>
+        </w:rPr>
+      </w:pPr>
       <w:bookmarkStart w:id="0" w:name="_GoBack"/>
       <w:bookmarkEnd w:id="0"/>
+    </w:p>
+    <w:p>
+      <w:pPr>
+        <w:jc w:val="center"/>
+        <w:rPr>
+          <w:rFonts w:ascii="Times New Roman" w:hAnsi="Times New Roman" w:cs="Times New Roman"/>
+        </w:rPr>
+      </w:pPr>
+    </w:p>
+    <w:p>
+      <w:pPr>
+        <w:jc w:val="center"/>
+        <w:rPr>
+          <w:rFonts w:ascii="Times New Roman" w:hAnsi="Times New Roman" w:cs="Times New Roman"/>
+        </w:rPr>
+      </w:pPr>
+    </w:p>
+    <w:p>
+      <w:pPr>
+        <w:jc w:val="center"/>
+        <w:rPr>
+          <w:rFonts w:ascii="Times New Roman" w:hAnsi="Times New Roman" w:cs="Times New Roman"/>
+        </w:rPr>
+      </w:pPr>
     </w:p>
     <w:sectPr>
       <w:pgSz w:w="11906" w:h="16838"/>
@@ -441,6 +908,36 @@
     <w:semiHidden/>
     <w:unhideWhenUsed/>
   </w:style>
+  <w:style w:type="paragraph" w:styleId="BalloonText">
+    <w:name w:val="Balloon Text"/>
+    <w:basedOn w:val="Normal"/>
+    <w:link w:val="BalloonTextChar"/>
+    <w:uiPriority w:val="99"/>
+    <w:semiHidden/>
+    <w:unhideWhenUsed/>
+    <w:rsid w:val="00313225"/>
+    <w:pPr>
+      <w:spacing w:after="0" w:line="240" w:lineRule="auto"/>
+    </w:pPr>
+    <w:rPr>
+      <w:rFonts w:ascii="Segoe UI" w:hAnsi="Segoe UI" w:cs="Segoe UI"/>
+      <w:sz w:val="18"/>
+      <w:szCs w:val="18"/>
+    </w:rPr>
+  </w:style>
+  <w:style w:type="character" w:customStyle="1" w:styleId="BalloonTextChar">
+    <w:name w:val="Balloon Text Char"/>
+    <w:basedOn w:val="DefaultParagraphFont"/>
+    <w:link w:val="BalloonText"/>
+    <w:uiPriority w:val="99"/>
+    <w:semiHidden/>
+    <w:rsid w:val="00313225"/>
+    <w:rPr>
+      <w:rFonts w:ascii="Segoe UI" w:hAnsi="Segoe UI" w:cs="Segoe UI"/>
+      <w:sz w:val="18"/>
+      <w:szCs w:val="18"/>
+    </w:rPr>
+  </w:style>
 </w:styles>
 </file>
 

</xml_diff>

<commit_message>
added complex query for bid summary
</commit_message>
<xml_diff>
--- a/Project report.docx
+++ b/Project report.docx
@@ -509,6 +509,190 @@
         </w:rPr>
         <w:t>Completed</w:t>
       </w:r>
+    </w:p>
+    <w:p>
+      <w:pPr>
+        <w:rPr>
+          <w:rFonts w:ascii="Times New Roman" w:hAnsi="Times New Roman" w:cs="Times New Roman"/>
+          <w:sz w:val="24"/>
+          <w:szCs w:val="24"/>
+        </w:rPr>
+      </w:pPr>
+      <w:r>
+        <w:rPr>
+          <w:rFonts w:ascii="Times New Roman" w:hAnsi="Times New Roman" w:cs="Times New Roman"/>
+          <w:sz w:val="24"/>
+          <w:szCs w:val="24"/>
+        </w:rPr>
+        <w:t xml:space="preserve">2) Creating complex trigger: </w:t>
+      </w:r>
+    </w:p>
+    <w:p>
+      <w:pPr>
+        <w:rPr>
+          <w:rFonts w:ascii="Times New Roman" w:hAnsi="Times New Roman" w:cs="Times New Roman"/>
+          <w:sz w:val="24"/>
+          <w:szCs w:val="24"/>
+        </w:rPr>
+      </w:pPr>
+      <w:r>
+        <w:rPr>
+          <w:rFonts w:ascii="Times New Roman" w:hAnsi="Times New Roman" w:cs="Times New Roman"/>
+          <w:sz w:val="24"/>
+          <w:szCs w:val="24"/>
+        </w:rPr>
+        <w:t xml:space="preserve">- </w:t>
+      </w:r>
+      <w:r>
+        <w:rPr>
+          <w:rFonts w:ascii="Times New Roman" w:hAnsi="Times New Roman" w:cs="Times New Roman"/>
+          <w:sz w:val="24"/>
+          <w:szCs w:val="24"/>
+        </w:rPr>
+        <w:t xml:space="preserve">Multiple updates using one SQL query </w:t>
+      </w:r>
+      <w:r>
+        <w:rPr>
+          <w:rFonts w:ascii="Times New Roman" w:hAnsi="Times New Roman" w:cs="Times New Roman"/>
+          <w:sz w:val="24"/>
+          <w:szCs w:val="24"/>
+        </w:rPr>
+        <w:t>(bid)</w:t>
+      </w:r>
+    </w:p>
+    <w:p>
+      <w:pPr>
+        <w:rPr>
+          <w:rFonts w:ascii="Times New Roman" w:hAnsi="Times New Roman" w:cs="Times New Roman"/>
+          <w:sz w:val="24"/>
+          <w:szCs w:val="24"/>
+        </w:rPr>
+      </w:pPr>
+      <w:r>
+        <w:rPr>
+          <w:rFonts w:ascii="Times New Roman" w:hAnsi="Times New Roman" w:cs="Times New Roman"/>
+          <w:sz w:val="24"/>
+          <w:szCs w:val="24"/>
+        </w:rPr>
+        <w:t xml:space="preserve">- </w:t>
+      </w:r>
+      <w:r>
+        <w:rPr>
+          <w:rFonts w:ascii="Times New Roman" w:hAnsi="Times New Roman" w:cs="Times New Roman"/>
+          <w:sz w:val="24"/>
+          <w:szCs w:val="24"/>
+        </w:rPr>
+        <w:t>Prevent multiple comments</w:t>
+      </w:r>
+    </w:p>
+    <w:p>
+      <w:pPr>
+        <w:rPr>
+          <w:rFonts w:ascii="Times New Roman" w:hAnsi="Times New Roman" w:cs="Times New Roman"/>
+          <w:sz w:val="24"/>
+          <w:szCs w:val="24"/>
+        </w:rPr>
+      </w:pPr>
+      <w:r>
+        <w:rPr>
+          <w:rFonts w:ascii="Times New Roman" w:hAnsi="Times New Roman" w:cs="Times New Roman"/>
+          <w:sz w:val="24"/>
+          <w:szCs w:val="24"/>
+        </w:rPr>
+        <w:t xml:space="preserve">- Automatic blocking </w:t>
+      </w:r>
+      <w:r>
+        <w:rPr>
+          <w:rFonts w:ascii="Times New Roman" w:hAnsi="Times New Roman" w:cs="Times New Roman"/>
+          <w:sz w:val="24"/>
+          <w:szCs w:val="24"/>
+        </w:rPr>
+        <w:t>(drop all bids)</w:t>
+      </w:r>
+    </w:p>
+    <w:p>
+      <w:pPr>
+        <w:rPr>
+          <w:rFonts w:ascii="Times New Roman" w:hAnsi="Times New Roman" w:cs="Times New Roman"/>
+          <w:sz w:val="24"/>
+          <w:szCs w:val="24"/>
+        </w:rPr>
+      </w:pPr>
+      <w:r>
+        <w:rPr>
+          <w:rFonts w:ascii="Times New Roman" w:hAnsi="Times New Roman" w:cs="Times New Roman"/>
+          <w:sz w:val="24"/>
+          <w:szCs w:val="24"/>
+        </w:rPr>
+        <w:t xml:space="preserve">3) Creating complex query: </w:t>
+      </w:r>
+    </w:p>
+    <w:p>
+      <w:pPr>
+        <w:rPr>
+          <w:rFonts w:ascii="Times New Roman" w:hAnsi="Times New Roman" w:cs="Times New Roman"/>
+          <w:sz w:val="24"/>
+          <w:szCs w:val="24"/>
+        </w:rPr>
+      </w:pPr>
+      <w:r>
+        <w:rPr>
+          <w:rFonts w:ascii="Times New Roman" w:hAnsi="Times New Roman" w:cs="Times New Roman"/>
+          <w:sz w:val="24"/>
+          <w:szCs w:val="24"/>
+        </w:rPr>
+        <w:t>-</w:t>
+      </w:r>
+      <w:r>
+        <w:rPr>
+          <w:rFonts w:ascii="Times New Roman" w:hAnsi="Times New Roman" w:cs="Times New Roman"/>
+          <w:sz w:val="24"/>
+          <w:szCs w:val="24"/>
+        </w:rPr>
+        <w:t xml:space="preserve"> Most popular main page</w:t>
+      </w:r>
+    </w:p>
+    <w:p>
+      <w:pPr>
+        <w:rPr>
+          <w:rFonts w:ascii="Times New Roman" w:hAnsi="Times New Roman" w:cs="Times New Roman"/>
+          <w:sz w:val="24"/>
+          <w:szCs w:val="24"/>
+        </w:rPr>
+      </w:pPr>
+      <w:r>
+        <w:rPr>
+          <w:rFonts w:ascii="Times New Roman" w:hAnsi="Times New Roman" w:cs="Times New Roman"/>
+          <w:sz w:val="24"/>
+          <w:szCs w:val="24"/>
+        </w:rPr>
+        <w:t xml:space="preserve">- </w:t>
+      </w:r>
+      <w:r>
+        <w:rPr>
+          <w:rFonts w:ascii="Times New Roman" w:hAnsi="Times New Roman" w:cs="Times New Roman"/>
+          <w:sz w:val="24"/>
+          <w:szCs w:val="24"/>
+        </w:rPr>
+        <w:t xml:space="preserve">Recommender system </w:t>
+      </w:r>
+    </w:p>
+    <w:p>
+      <w:pPr>
+        <w:rPr>
+          <w:rFonts w:ascii="Times New Roman" w:hAnsi="Times New Roman" w:cs="Times New Roman"/>
+          <w:sz w:val="24"/>
+          <w:szCs w:val="24"/>
+        </w:rPr>
+      </w:pPr>
+      <w:r>
+        <w:rPr>
+          <w:rFonts w:ascii="Times New Roman" w:hAnsi="Times New Roman" w:cs="Times New Roman"/>
+          <w:sz w:val="24"/>
+          <w:szCs w:val="24"/>
+        </w:rPr>
+        <w:t xml:space="preserve">- Bidding summary </w:t>
+      </w:r>
       <w:bookmarkStart w:id="0" w:name="_GoBack"/>
       <w:bookmarkEnd w:id="0"/>
     </w:p>
@@ -520,80 +704,16 @@
           <w:szCs w:val="24"/>
         </w:rPr>
       </w:pPr>
-      <w:r>
-        <w:rPr>
-          <w:rFonts w:ascii="Times New Roman" w:hAnsi="Times New Roman" w:cs="Times New Roman"/>
-          <w:sz w:val="24"/>
-          <w:szCs w:val="24"/>
-        </w:rPr>
-        <w:t xml:space="preserve">2) Creating complex trigger: </w:t>
-      </w:r>
-    </w:p>
-    <w:p>
-      <w:pPr>
-        <w:pStyle w:val="ListParagraph"/>
-        <w:numPr>
-          <w:ilvl w:val="0"/>
-          <w:numId w:val="3"/>
-        </w:numPr>
-        <w:rPr>
-          <w:rFonts w:ascii="Times New Roman" w:hAnsi="Times New Roman" w:cs="Times New Roman"/>
-          <w:sz w:val="24"/>
-          <w:szCs w:val="24"/>
-        </w:rPr>
-      </w:pPr>
-      <w:r>
-        <w:rPr>
-          <w:rFonts w:ascii="Times New Roman" w:hAnsi="Times New Roman" w:cs="Times New Roman"/>
-          <w:sz w:val="24"/>
-          <w:szCs w:val="24"/>
-        </w:rPr>
-        <w:t xml:space="preserve">Multiple updates using one SQL query </w:t>
-      </w:r>
-    </w:p>
-    <w:p>
-      <w:pPr>
-        <w:pStyle w:val="ListParagraph"/>
-        <w:numPr>
-          <w:ilvl w:val="0"/>
-          <w:numId w:val="3"/>
-        </w:numPr>
-        <w:rPr>
-          <w:rFonts w:ascii="Times New Roman" w:hAnsi="Times New Roman" w:cs="Times New Roman"/>
-          <w:sz w:val="24"/>
-          <w:szCs w:val="24"/>
-        </w:rPr>
-      </w:pPr>
-      <w:r>
-        <w:rPr>
-          <w:rFonts w:ascii="Times New Roman" w:hAnsi="Times New Roman" w:cs="Times New Roman"/>
-          <w:sz w:val="24"/>
-          <w:szCs w:val="24"/>
-        </w:rPr>
-        <w:t>Automatically ends bidding and declare winner when bidding times is up</w:t>
-      </w:r>
-    </w:p>
-    <w:p>
-      <w:pPr>
-        <w:pStyle w:val="ListParagraph"/>
-        <w:numPr>
-          <w:ilvl w:val="0"/>
-          <w:numId w:val="3"/>
-        </w:numPr>
-        <w:rPr>
-          <w:rFonts w:ascii="Times New Roman" w:hAnsi="Times New Roman" w:cs="Times New Roman"/>
-          <w:sz w:val="24"/>
-          <w:szCs w:val="24"/>
-        </w:rPr>
-      </w:pPr>
-      <w:r>
-        <w:rPr>
-          <w:rFonts w:ascii="Times New Roman" w:hAnsi="Times New Roman" w:cs="Times New Roman"/>
-          <w:sz w:val="24"/>
-          <w:szCs w:val="24"/>
-        </w:rPr>
-        <w:t xml:space="preserve">Recommender systems </w:t>
-      </w:r>
+    </w:p>
+    <w:p>
+      <w:pPr>
+        <w:ind w:left="720"/>
+        <w:rPr>
+          <w:rFonts w:ascii="Times New Roman" w:hAnsi="Times New Roman" w:cs="Times New Roman"/>
+          <w:sz w:val="24"/>
+          <w:szCs w:val="24"/>
+        </w:rPr>
+      </w:pPr>
     </w:p>
     <w:p>
       <w:pPr>

</xml_diff>

<commit_message>
block bid for non-login user
</commit_message>
<xml_diff>
--- a/Project report.docx
+++ b/Project report.docx
@@ -515,16 +515,41 @@
         <w:rPr>
           <w:rFonts w:ascii="Times New Roman" w:hAnsi="Times New Roman" w:cs="Times New Roman"/>
           <w:sz w:val="24"/>
-          <w:szCs w:val="24"/>
-        </w:rPr>
-      </w:pPr>
-      <w:r>
-        <w:rPr>
-          <w:rFonts w:ascii="Times New Roman" w:hAnsi="Times New Roman" w:cs="Times New Roman"/>
-          <w:sz w:val="24"/>
-          <w:szCs w:val="24"/>
-        </w:rPr>
-        <w:t xml:space="preserve">2) Creating complex trigger: </w:t>
+          <w:szCs w:val="32"/>
+        </w:rPr>
+      </w:pPr>
+      <w:r>
+        <w:rPr>
+          <w:rFonts w:ascii="Times New Roman" w:hAnsi="Times New Roman" w:cs="Times New Roman"/>
+          <w:sz w:val="24"/>
+          <w:szCs w:val="32"/>
+        </w:rPr>
+        <w:t xml:space="preserve">2) Entity </w:t>
+      </w:r>
+    </w:p>
+    <w:p>
+      <w:pPr>
+        <w:rPr>
+          <w:rFonts w:ascii="Times New Roman" w:hAnsi="Times New Roman" w:cs="Times New Roman"/>
+          <w:sz w:val="24"/>
+          <w:szCs w:val="24"/>
+        </w:rPr>
+      </w:pPr>
+      <w:r>
+        <w:rPr>
+          <w:rFonts w:ascii="Times New Roman" w:hAnsi="Times New Roman" w:cs="Times New Roman"/>
+          <w:sz w:val="24"/>
+          <w:szCs w:val="24"/>
+        </w:rPr>
+        <w:t>3</w:t>
+      </w:r>
+      <w:r>
+        <w:rPr>
+          <w:rFonts w:ascii="Times New Roman" w:hAnsi="Times New Roman" w:cs="Times New Roman"/>
+          <w:sz w:val="24"/>
+          <w:szCs w:val="24"/>
+        </w:rPr>
+        <w:t xml:space="preserve">) Creating complex trigger: </w:t>
       </w:r>
     </w:p>
     <w:p>
@@ -559,6 +584,14 @@
         </w:rPr>
         <w:t>(bid)</w:t>
       </w:r>
+      <w:r>
+        <w:rPr>
+          <w:rFonts w:ascii="Times New Roman" w:hAnsi="Times New Roman" w:cs="Times New Roman"/>
+          <w:sz w:val="24"/>
+          <w:szCs w:val="24"/>
+        </w:rPr>
+        <w:t xml:space="preserve"> (done)</w:t>
+      </w:r>
     </w:p>
     <w:p>
       <w:pPr>
@@ -624,77 +657,93 @@
           <w:sz w:val="24"/>
           <w:szCs w:val="24"/>
         </w:rPr>
-        <w:t xml:space="preserve">3) Creating complex query: </w:t>
-      </w:r>
-    </w:p>
-    <w:p>
-      <w:pPr>
-        <w:rPr>
-          <w:rFonts w:ascii="Times New Roman" w:hAnsi="Times New Roman" w:cs="Times New Roman"/>
-          <w:sz w:val="24"/>
-          <w:szCs w:val="24"/>
-        </w:rPr>
-      </w:pPr>
-      <w:r>
-        <w:rPr>
-          <w:rFonts w:ascii="Times New Roman" w:hAnsi="Times New Roman" w:cs="Times New Roman"/>
-          <w:sz w:val="24"/>
-          <w:szCs w:val="24"/>
-        </w:rPr>
-        <w:t>-</w:t>
-      </w:r>
-      <w:r>
-        <w:rPr>
-          <w:rFonts w:ascii="Times New Roman" w:hAnsi="Times New Roman" w:cs="Times New Roman"/>
-          <w:sz w:val="24"/>
-          <w:szCs w:val="24"/>
-        </w:rPr>
-        <w:t xml:space="preserve"> Most popular main page</w:t>
-      </w:r>
-    </w:p>
-    <w:p>
-      <w:pPr>
-        <w:rPr>
-          <w:rFonts w:ascii="Times New Roman" w:hAnsi="Times New Roman" w:cs="Times New Roman"/>
-          <w:sz w:val="24"/>
-          <w:szCs w:val="24"/>
-        </w:rPr>
-      </w:pPr>
-      <w:r>
-        <w:rPr>
-          <w:rFonts w:ascii="Times New Roman" w:hAnsi="Times New Roman" w:cs="Times New Roman"/>
-          <w:sz w:val="24"/>
-          <w:szCs w:val="24"/>
-        </w:rPr>
-        <w:t xml:space="preserve">- </w:t>
-      </w:r>
-      <w:r>
-        <w:rPr>
-          <w:rFonts w:ascii="Times New Roman" w:hAnsi="Times New Roman" w:cs="Times New Roman"/>
-          <w:sz w:val="24"/>
-          <w:szCs w:val="24"/>
-        </w:rPr>
-        <w:t xml:space="preserve">Recommender system </w:t>
-      </w:r>
-    </w:p>
-    <w:p>
-      <w:pPr>
-        <w:rPr>
-          <w:rFonts w:ascii="Times New Roman" w:hAnsi="Times New Roman" w:cs="Times New Roman"/>
-          <w:sz w:val="24"/>
-          <w:szCs w:val="24"/>
-        </w:rPr>
-      </w:pPr>
-      <w:r>
-        <w:rPr>
-          <w:rFonts w:ascii="Times New Roman" w:hAnsi="Times New Roman" w:cs="Times New Roman"/>
-          <w:sz w:val="24"/>
-          <w:szCs w:val="24"/>
-        </w:rPr>
-        <w:t xml:space="preserve">- Bidding summary </w:t>
+        <w:t>4</w:t>
       </w:r>
       <w:bookmarkStart w:id="0" w:name="_GoBack"/>
       <w:bookmarkEnd w:id="0"/>
+      <w:r>
+        <w:rPr>
+          <w:rFonts w:ascii="Times New Roman" w:hAnsi="Times New Roman" w:cs="Times New Roman"/>
+          <w:sz w:val="24"/>
+          <w:szCs w:val="24"/>
+        </w:rPr>
+        <w:t xml:space="preserve">) Creating complex query: </w:t>
+      </w:r>
+    </w:p>
+    <w:p>
+      <w:pPr>
+        <w:rPr>
+          <w:rFonts w:ascii="Times New Roman" w:hAnsi="Times New Roman" w:cs="Times New Roman"/>
+          <w:sz w:val="24"/>
+          <w:szCs w:val="24"/>
+        </w:rPr>
+      </w:pPr>
+      <w:r>
+        <w:rPr>
+          <w:rFonts w:ascii="Times New Roman" w:hAnsi="Times New Roman" w:cs="Times New Roman"/>
+          <w:sz w:val="24"/>
+          <w:szCs w:val="24"/>
+        </w:rPr>
+        <w:t>-</w:t>
+      </w:r>
+      <w:r>
+        <w:rPr>
+          <w:rFonts w:ascii="Times New Roman" w:hAnsi="Times New Roman" w:cs="Times New Roman"/>
+          <w:sz w:val="24"/>
+          <w:szCs w:val="24"/>
+        </w:rPr>
+        <w:t xml:space="preserve"> Most popular main page</w:t>
+      </w:r>
+    </w:p>
+    <w:p>
+      <w:pPr>
+        <w:rPr>
+          <w:rFonts w:ascii="Times New Roman" w:hAnsi="Times New Roman" w:cs="Times New Roman"/>
+          <w:sz w:val="24"/>
+          <w:szCs w:val="24"/>
+        </w:rPr>
+      </w:pPr>
+      <w:r>
+        <w:rPr>
+          <w:rFonts w:ascii="Times New Roman" w:hAnsi="Times New Roman" w:cs="Times New Roman"/>
+          <w:sz w:val="24"/>
+          <w:szCs w:val="24"/>
+        </w:rPr>
+        <w:t xml:space="preserve">- </w:t>
+      </w:r>
+      <w:r>
+        <w:rPr>
+          <w:rFonts w:ascii="Times New Roman" w:hAnsi="Times New Roman" w:cs="Times New Roman"/>
+          <w:sz w:val="24"/>
+          <w:szCs w:val="24"/>
+        </w:rPr>
+        <w:t xml:space="preserve">Recommender system </w:t>
+      </w:r>
+    </w:p>
+    <w:p>
+      <w:pPr>
+        <w:rPr>
+          <w:rFonts w:ascii="Times New Roman" w:hAnsi="Times New Roman" w:cs="Times New Roman"/>
+          <w:sz w:val="24"/>
+          <w:szCs w:val="24"/>
+        </w:rPr>
+      </w:pPr>
+      <w:r>
+        <w:rPr>
+          <w:rFonts w:ascii="Times New Roman" w:hAnsi="Times New Roman" w:cs="Times New Roman"/>
+          <w:sz w:val="24"/>
+          <w:szCs w:val="24"/>
+        </w:rPr>
+        <w:t xml:space="preserve">- Bidding summary </w:t>
+      </w:r>
+      <w:r>
+        <w:rPr>
+          <w:rFonts w:ascii="Times New Roman" w:hAnsi="Times New Roman" w:cs="Times New Roman"/>
+          <w:sz w:val="24"/>
+          <w:szCs w:val="24"/>
+        </w:rPr>
+        <w:t>(done)</w:t>
+      </w:r>
     </w:p>
     <w:p>
       <w:pPr>

</xml_diff>

<commit_message>
Added star ratings to product page and user page
</commit_message>
<xml_diff>
--- a/Project report.docx
+++ b/Project report.docx
@@ -378,6 +378,16 @@
         <w:tab/>
         <w:t xml:space="preserve">Feng Bowen </w:t>
       </w:r>
+      <w:r>
+        <w:rPr>
+          <w:rFonts w:ascii="Times New Roman" w:hAnsi="Times New Roman" w:cs="Times New Roman"/>
+          <w:sz w:val="28"/>
+          <w:szCs w:val="32"/>
+        </w:rPr>
+        <w:t>(A0148076Y)</w:t>
+      </w:r>
+      <w:bookmarkStart w:id="0" w:name="_GoBack"/>
+      <w:bookmarkEnd w:id="0"/>
     </w:p>
     <w:p>
       <w:pPr>
@@ -520,32 +530,12 @@
             <w:sz w:val="24"/>
             <w:szCs w:val="24"/>
           </w:rPr>
-          <w:t>https://cs2102postreg.herokuapp.c</w:t>
-        </w:r>
-        <w:r>
-          <w:rPr>
-            <w:rStyle w:val="Hyperlink"/>
-            <w:rFonts w:ascii="Times New Roman" w:hAnsi="Times New Roman" w:cs="Times New Roman"/>
-            <w:sz w:val="24"/>
-            <w:szCs w:val="24"/>
-          </w:rPr>
-          <w:t>o</w:t>
-        </w:r>
-        <w:r>
-          <w:rPr>
-            <w:rStyle w:val="Hyperlink"/>
-            <w:rFonts w:ascii="Times New Roman" w:hAnsi="Times New Roman" w:cs="Times New Roman"/>
-            <w:sz w:val="24"/>
-            <w:szCs w:val="24"/>
-          </w:rPr>
-          <w:t>m/main</w:t>
+          <w:t>https://cs2102postreg.herokuapp.com/main</w:t>
         </w:r>
       </w:hyperlink>
       <w:r>
         <w:t>.</w:t>
       </w:r>
-      <w:bookmarkStart w:id="0" w:name="_GoBack"/>
-      <w:bookmarkEnd w:id="0"/>
     </w:p>
     <w:p>
       <w:pPr>

</xml_diff>

<commit_message>
added automatical execution of sql script in python script
</commit_message>
<xml_diff>
--- a/Project report.docx
+++ b/Project report.docx
@@ -386,8 +386,6 @@
         </w:rPr>
         <w:t>(A0148076Y)</w:t>
       </w:r>
-      <w:bookmarkStart w:id="0" w:name="_GoBack"/>
-      <w:bookmarkEnd w:id="0"/>
     </w:p>
     <w:p>
       <w:pPr>
@@ -1757,6 +1755,54 @@
               </w:rPr>
               <w:t xml:space="preserve">Cloud platform to host our website </w:t>
             </w:r>
+          </w:p>
+        </w:tc>
+      </w:tr>
+      <w:tr>
+        <w:tc>
+          <w:tcPr>
+            <w:tcW w:w="4508" w:type="dxa"/>
+          </w:tcPr>
+          <w:p>
+            <w:pPr>
+              <w:rPr>
+                <w:rFonts w:ascii="Times New Roman" w:hAnsi="Times New Roman" w:cs="Times New Roman"/>
+                <w:sz w:val="24"/>
+                <w:szCs w:val="24"/>
+              </w:rPr>
+            </w:pPr>
+            <w:r>
+              <w:rPr>
+                <w:rFonts w:ascii="Times New Roman" w:hAnsi="Times New Roman" w:cs="Times New Roman"/>
+                <w:sz w:val="24"/>
+                <w:szCs w:val="24"/>
+              </w:rPr>
+              <w:t>Google cloud storage</w:t>
+            </w:r>
+          </w:p>
+        </w:tc>
+        <w:tc>
+          <w:tcPr>
+            <w:tcW w:w="4508" w:type="dxa"/>
+          </w:tcPr>
+          <w:p>
+            <w:pPr>
+              <w:rPr>
+                <w:rFonts w:ascii="Times New Roman" w:hAnsi="Times New Roman" w:cs="Times New Roman"/>
+                <w:sz w:val="24"/>
+                <w:szCs w:val="24"/>
+              </w:rPr>
+            </w:pPr>
+            <w:r>
+              <w:rPr>
+                <w:rFonts w:ascii="Times New Roman" w:hAnsi="Times New Roman" w:cs="Times New Roman"/>
+                <w:sz w:val="24"/>
+                <w:szCs w:val="24"/>
+              </w:rPr>
+              <w:t>Image hosting</w:t>
+            </w:r>
+            <w:bookmarkStart w:id="0" w:name="_GoBack"/>
+            <w:bookmarkEnd w:id="0"/>
           </w:p>
         </w:tc>
       </w:tr>

</xml_diff>

<commit_message>
fixed popout msg for delete user
</commit_message>
<xml_diff>
--- a/Project report.docx
+++ b/Project report.docx
@@ -1089,6 +1089,14 @@
           <w:szCs w:val="32"/>
         </w:rPr>
       </w:pPr>
+      <w:r>
+        <w:rPr>
+          <w:rFonts w:ascii="Times New Roman" w:hAnsi="Times New Roman" w:cs="Times New Roman"/>
+          <w:sz w:val="28"/>
+          <w:szCs w:val="32"/>
+        </w:rPr>
+        <w:t xml:space="preserve">Ming Liang </w:t>
+      </w:r>
     </w:p>
     <w:p>
       <w:pPr>
@@ -1114,6 +1122,34 @@
     </w:p>
     <w:p>
       <w:pPr>
+        <w:rPr>
+          <w:rFonts w:ascii="Times New Roman" w:hAnsi="Times New Roman" w:cs="Times New Roman"/>
+          <w:sz w:val="28"/>
+          <w:szCs w:val="32"/>
+        </w:rPr>
+      </w:pPr>
+      <w:r>
+        <w:rPr>
+          <w:rFonts w:ascii="Times New Roman" w:hAnsi="Times New Roman" w:cs="Times New Roman"/>
+          <w:sz w:val="28"/>
+          <w:szCs w:val="32"/>
+        </w:rPr>
+        <w:t xml:space="preserve">Qin jiang </w:t>
+      </w:r>
+    </w:p>
+    <w:p>
+      <w:pPr>
+        <w:pStyle w:val="ListParagraph"/>
+        <w:ind w:left="360"/>
+        <w:rPr>
+          <w:rFonts w:ascii="Times New Roman" w:hAnsi="Times New Roman" w:cs="Times New Roman"/>
+          <w:sz w:val="28"/>
+          <w:szCs w:val="32"/>
+        </w:rPr>
+      </w:pPr>
+    </w:p>
+    <w:p>
+      <w:pPr>
         <w:pStyle w:val="ListParagraph"/>
         <w:numPr>
           <w:ilvl w:val="0"/>
@@ -1136,6 +1172,23 @@
     </w:p>
     <w:p>
       <w:pPr>
+        <w:rPr>
+          <w:rFonts w:ascii="Times New Roman" w:hAnsi="Times New Roman" w:cs="Times New Roman"/>
+          <w:sz w:val="28"/>
+          <w:szCs w:val="32"/>
+        </w:rPr>
+      </w:pPr>
+      <w:r>
+        <w:rPr>
+          <w:rFonts w:ascii="Times New Roman" w:hAnsi="Times New Roman" w:cs="Times New Roman"/>
+          <w:sz w:val="28"/>
+          <w:szCs w:val="32"/>
+        </w:rPr>
+        <w:t xml:space="preserve">Bowen </w:t>
+      </w:r>
+    </w:p>
+    <w:p>
+      <w:pPr>
         <w:pStyle w:val="ListParagraph"/>
         <w:numPr>
           <w:ilvl w:val="0"/>
@@ -1158,6 +1211,23 @@
     </w:p>
     <w:p>
       <w:pPr>
+        <w:rPr>
+          <w:rFonts w:ascii="Times New Roman" w:hAnsi="Times New Roman" w:cs="Times New Roman"/>
+          <w:sz w:val="28"/>
+          <w:szCs w:val="32"/>
+        </w:rPr>
+      </w:pPr>
+      <w:r>
+        <w:rPr>
+          <w:rFonts w:ascii="Times New Roman" w:hAnsi="Times New Roman" w:cs="Times New Roman"/>
+          <w:sz w:val="28"/>
+          <w:szCs w:val="32"/>
+        </w:rPr>
+        <w:t>Perry</w:t>
+      </w:r>
+    </w:p>
+    <w:p>
+      <w:pPr>
         <w:pStyle w:val="ListParagraph"/>
         <w:numPr>
           <w:ilvl w:val="0"/>
@@ -1176,6 +1246,23 @@
           <w:szCs w:val="32"/>
         </w:rPr>
         <w:t>Interesting queries</w:t>
+      </w:r>
+    </w:p>
+    <w:p>
+      <w:pPr>
+        <w:rPr>
+          <w:rFonts w:ascii="Times New Roman" w:hAnsi="Times New Roman" w:cs="Times New Roman"/>
+          <w:sz w:val="28"/>
+          <w:szCs w:val="32"/>
+        </w:rPr>
+      </w:pPr>
+      <w:r>
+        <w:rPr>
+          <w:rFonts w:ascii="Times New Roman" w:hAnsi="Times New Roman" w:cs="Times New Roman"/>
+          <w:sz w:val="28"/>
+          <w:szCs w:val="32"/>
+        </w:rPr>
+        <w:t>Perry</w:t>
       </w:r>
     </w:p>
     <w:p>
@@ -1591,6 +1678,7 @@
                 <w:sz w:val="24"/>
                 <w:szCs w:val="24"/>
               </w:rPr>
+              <w:lastRenderedPageBreak/>
               <w:t>Passport.js</w:t>
             </w:r>
           </w:p>
@@ -1801,8 +1889,6 @@
               </w:rPr>
               <w:t>Image hosting</w:t>
             </w:r>
-            <w:bookmarkStart w:id="0" w:name="_GoBack"/>
-            <w:bookmarkEnd w:id="0"/>
           </w:p>
         </w:tc>
       </w:tr>
@@ -1840,6 +1926,23 @@
     </w:p>
     <w:p>
       <w:pPr>
+        <w:rPr>
+          <w:rFonts w:ascii="Times New Roman" w:hAnsi="Times New Roman" w:cs="Times New Roman"/>
+          <w:sz w:val="28"/>
+          <w:szCs w:val="32"/>
+        </w:rPr>
+      </w:pPr>
+      <w:r>
+        <w:rPr>
+          <w:rFonts w:ascii="Times New Roman" w:hAnsi="Times New Roman" w:cs="Times New Roman"/>
+          <w:sz w:val="28"/>
+          <w:szCs w:val="32"/>
+        </w:rPr>
+        <w:t>Ming Liang</w:t>
+      </w:r>
+    </w:p>
+    <w:p>
+      <w:pPr>
         <w:pStyle w:val="ListParagraph"/>
         <w:numPr>
           <w:ilvl w:val="0"/>
@@ -1857,7 +1960,34 @@
           <w:sz w:val="28"/>
           <w:szCs w:val="32"/>
         </w:rPr>
-        <w:t xml:space="preserve">Difficulties and key learning </w:t>
+        <w:t>Difficulties and key learning</w:t>
+      </w:r>
+    </w:p>
+    <w:p>
+      <w:pPr>
+        <w:rPr>
+          <w:rFonts w:ascii="Times New Roman" w:hAnsi="Times New Roman" w:cs="Times New Roman"/>
+          <w:sz w:val="28"/>
+          <w:szCs w:val="32"/>
+        </w:rPr>
+      </w:pPr>
+      <w:r>
+        <w:rPr>
+          <w:rFonts w:ascii="Times New Roman" w:hAnsi="Times New Roman" w:cs="Times New Roman"/>
+          <w:sz w:val="28"/>
+          <w:szCs w:val="32"/>
+        </w:rPr>
+        <w:t xml:space="preserve">Ming Liang </w:t>
+      </w:r>
+      <w:bookmarkStart w:id="0" w:name="_GoBack"/>
+      <w:bookmarkEnd w:id="0"/>
+      <w:r>
+        <w:rPr>
+          <w:rFonts w:ascii="Times New Roman" w:hAnsi="Times New Roman" w:cs="Times New Roman"/>
+          <w:sz w:val="28"/>
+          <w:szCs w:val="32"/>
+        </w:rPr>
+        <w:t xml:space="preserve"> </w:t>
       </w:r>
       <w:r>
         <w:rPr>

</xml_diff>